<commit_message>
⚒️add N/A for table 🐛fix typo
</commit_message>
<xml_diff>
--- a/Thesis Templar.docx
+++ b/Thesis Templar.docx
@@ -1653,23 +1653,13 @@
           <w:u w:val="single"/>
         </w:rPr>
       </w:pPr>
-      <w:proofErr w:type="gramStart"/>
       <w:r>
         <w:rPr>
           <w:rFonts w:hint="eastAsia"/>
           <w:sz w:val="28"/>
           <w:u w:val="single"/>
         </w:rPr>
-        <w:t>查重的</w:t>
-      </w:r>
-      <w:proofErr w:type="gramEnd"/>
-      <w:r>
-        <w:rPr>
-          <w:rFonts w:hint="eastAsia"/>
-          <w:sz w:val="28"/>
-          <w:u w:val="single"/>
-        </w:rPr>
-        <w:t>时候，可以删去任务书。</w:t>
+        <w:t>查重的时候，可以删去任务书。</w:t>
       </w:r>
       <w:r>
         <w:rPr>
@@ -2807,23 +2797,7 @@
           <w:rFonts w:hint="eastAsia"/>
           <w:sz w:val="28"/>
         </w:rPr>
-        <w:t>注：任务</w:t>
-      </w:r>
-      <w:proofErr w:type="gramStart"/>
-      <w:r>
-        <w:rPr>
-          <w:rFonts w:hint="eastAsia"/>
-          <w:sz w:val="28"/>
-        </w:rPr>
-        <w:t>书应该</w:t>
-      </w:r>
-      <w:proofErr w:type="gramEnd"/>
-      <w:r>
-        <w:rPr>
-          <w:rFonts w:hint="eastAsia"/>
-          <w:sz w:val="28"/>
-        </w:rPr>
-        <w:t>附在已完成的毕业设计（论文）的首页。</w:t>
+        <w:t>注：任务书应该附在已完成的毕业设计（论文）的首页。</w:t>
       </w:r>
     </w:p>
     <w:p>
@@ -3656,16 +3630,8 @@
         <w:rPr>
           <w:rFonts w:hint="eastAsia"/>
         </w:rPr>
-        <w:t>严格</w:t>
-      </w:r>
-      <w:proofErr w:type="gramStart"/>
-      <w:r>
-        <w:rPr>
-          <w:rFonts w:hint="eastAsia"/>
-        </w:rPr>
-        <w:t>按照毕设手册</w:t>
-      </w:r>
-      <w:proofErr w:type="gramEnd"/>
+        <w:t>严格按照毕设手册</w:t>
+      </w:r>
       <w:r>
         <w:rPr>
           <w:rFonts w:hint="eastAsia"/>
@@ -4070,7 +4036,6 @@
         </w:rPr>
         <w:t xml:space="preserve">Who </w:t>
       </w:r>
-      <w:proofErr w:type="spellStart"/>
       <w:r>
         <w:rPr>
           <w:sz w:val="24"/>
@@ -4090,7 +4055,6 @@
         </w:rPr>
         <w:t>/She</w:t>
       </w:r>
-      <w:proofErr w:type="spellEnd"/>
       <w:r>
         <w:rPr>
           <w:sz w:val="24"/>
@@ -5776,7 +5740,6 @@
         </w:rPr>
         <w:t>图片对应“图”样式，</w:t>
       </w:r>
-      <w:proofErr w:type="gramStart"/>
       <w:r>
         <w:rPr>
           <w:rFonts w:hint="eastAsia"/>
@@ -5789,26 +5752,17 @@
         </w:rPr>
         <w:t>则</w:t>
       </w:r>
-      <w:proofErr w:type="gramEnd"/>
       <w:r>
         <w:rPr>
           <w:rFonts w:hint="eastAsia"/>
         </w:rPr>
         <w:t>对应“图题”。</w:t>
       </w:r>
-      <w:proofErr w:type="gramStart"/>
-      <w:r>
-        <w:rPr>
-          <w:rFonts w:hint="eastAsia"/>
-        </w:rPr>
-        <w:t>注意图题在</w:t>
-      </w:r>
-      <w:proofErr w:type="gramEnd"/>
-      <w:r>
-        <w:rPr>
-          <w:rFonts w:hint="eastAsia"/>
-        </w:rPr>
-        <w:t>图片下方。</w:t>
+      <w:r>
+        <w:rPr>
+          <w:rFonts w:hint="eastAsia"/>
+        </w:rPr>
+        <w:t>注意图题在图片下方。</w:t>
       </w:r>
     </w:p>
     <w:p>
@@ -6129,21 +6083,7 @@
         <w:rPr>
           <w:rFonts w:hint="eastAsia"/>
         </w:rPr>
-        <w:t>，</w:t>
-      </w:r>
-      <w:proofErr w:type="gramStart"/>
-      <w:r>
-        <w:rPr>
-          <w:rFonts w:hint="eastAsia"/>
-        </w:rPr>
-        <w:t>其样式同样为“</w:t>
-      </w:r>
-      <w:proofErr w:type="gramEnd"/>
-      <w:r>
-        <w:rPr>
-          <w:rFonts w:hint="eastAsia"/>
-        </w:rPr>
-        <w:t>图题”</w:t>
+        <w:t>，其样式同样为“图题”</w:t>
       </w:r>
       <w:r>
         <w:rPr>
@@ -6535,21 +6475,7 @@
         <w:rPr>
           <w:rFonts w:hint="eastAsia"/>
         </w:rPr>
-        <w:t>，</w:t>
-      </w:r>
-      <w:proofErr w:type="gramStart"/>
-      <w:r>
-        <w:rPr>
-          <w:rFonts w:hint="eastAsia"/>
-        </w:rPr>
-        <w:t>毕设手册</w:t>
-      </w:r>
-      <w:proofErr w:type="gramEnd"/>
-      <w:r>
-        <w:rPr>
-          <w:rFonts w:hint="eastAsia"/>
-        </w:rPr>
-        <w:t>并未明确注释格式，所以这里使用默认的</w:t>
+        <w:t>，毕设手册并未明确注释格式，所以这里使用默认的</w:t>
       </w:r>
       <w:r>
         <w:rPr>
@@ -6617,11 +6543,9 @@
         </w:rPr>
         <w:t>Kane</w:t>
       </w:r>
-      <w:proofErr w:type="gramStart"/>
       <w:r>
         <w:t>’</w:t>
       </w:r>
-      <w:proofErr w:type="gramEnd"/>
       <w:r>
         <w:rPr>
           <w:rFonts w:hint="eastAsia"/>
@@ -7244,6 +7168,18 @@
         <w:rPr>
           <w:rFonts w:hint="eastAsia"/>
         </w:rPr>
+        <w:t>，注意空单元格要用“—”字符</w:t>
+      </w:r>
+      <w:r>
+        <w:rPr>
+          <w:rFonts w:hint="eastAsia"/>
+        </w:rPr>
+        <w:t>，即半个破折号</w:t>
+      </w:r>
+      <w:r>
+        <w:rPr>
+          <w:rFonts w:hint="eastAsia"/>
+        </w:rPr>
         <w:t>。</w:t>
       </w:r>
       <w:r>
@@ -7258,7 +7194,6 @@
         </w:rPr>
         <w:t>。类似地，</w:t>
       </w:r>
-      <w:proofErr w:type="gramStart"/>
       <w:r>
         <w:rPr>
           <w:rFonts w:hint="eastAsia"/>
@@ -7269,28 +7204,13 @@
         <w:rPr>
           <w:rFonts w:hint="eastAsia"/>
         </w:rPr>
-        <w:t>题样式</w:t>
-      </w:r>
-      <w:proofErr w:type="gramEnd"/>
-      <w:r>
-        <w:rPr>
-          <w:rFonts w:hint="eastAsia"/>
-        </w:rPr>
-        <w:t>为“表题”，</w:t>
-      </w:r>
-      <w:proofErr w:type="gramStart"/>
-      <w:r>
-        <w:rPr>
-          <w:rFonts w:hint="eastAsia"/>
-        </w:rPr>
-        <w:t>表注样式</w:t>
-      </w:r>
-      <w:proofErr w:type="gramEnd"/>
-      <w:r>
-        <w:rPr>
-          <w:rFonts w:hint="eastAsia"/>
-        </w:rPr>
-        <w:t>为“表注”</w:t>
+        <w:t>题样式为“表题”，</w:t>
+      </w:r>
+      <w:r>
+        <w:rPr>
+          <w:rFonts w:hint="eastAsia"/>
+        </w:rPr>
+        <w:t>表注样式为“表注”</w:t>
       </w:r>
       <w:r>
         <w:rPr>
@@ -7298,19 +7218,11 @@
         </w:rPr>
         <w:t>。</w:t>
       </w:r>
-      <w:proofErr w:type="gramStart"/>
-      <w:r>
-        <w:rPr>
-          <w:rFonts w:hint="eastAsia"/>
-        </w:rPr>
-        <w:t>注意表题在</w:t>
-      </w:r>
-      <w:proofErr w:type="gramEnd"/>
-      <w:r>
-        <w:rPr>
-          <w:rFonts w:hint="eastAsia"/>
-        </w:rPr>
-        <w:t>表格上方。</w:t>
+      <w:r>
+        <w:rPr>
+          <w:rFonts w:hint="eastAsia"/>
+        </w:rPr>
+        <w:t>注意表题在表格上方。</w:t>
       </w:r>
     </w:p>
     <w:p>
@@ -7541,14 +7453,12 @@
             <w:pPr>
               <w:pStyle w:val="TableText"/>
             </w:pPr>
-            <w:proofErr w:type="spellStart"/>
             <w:r>
               <w:rPr>
                 <w:rFonts w:hint="eastAsia"/>
               </w:rPr>
               <w:t>JabRef</w:t>
             </w:r>
-            <w:proofErr w:type="spellEnd"/>
           </w:p>
         </w:tc>
         <w:tc>
@@ -7612,7 +7522,7 @@
               <w:rPr>
                 <w:rFonts w:hint="eastAsia"/>
               </w:rPr>
-              <w:t>否</w:t>
+              <w:t>—</w:t>
             </w:r>
           </w:p>
         </w:tc>
@@ -8172,32 +8082,8 @@
                 <w:sz w:val="20"/>
                 <w:szCs w:val="20"/>
               </w:rPr>
-              <w:t>x = </w:t>
+              <w:t>x = linspace(</w:t>
             </w:r>
-            <w:proofErr w:type="spellStart"/>
-            <w:proofErr w:type="gramStart"/>
-            <w:r>
-              <w:rPr>
-                <w:rFonts w:ascii="Consolas" w:eastAsia="Times New Roman" w:hAnsi="Consolas"/>
-                <w:color w:val="393A34"/>
-                <w:kern w:val="0"/>
-                <w:sz w:val="20"/>
-                <w:szCs w:val="20"/>
-              </w:rPr>
-              <w:t>linspace</w:t>
-            </w:r>
-            <w:proofErr w:type="spellEnd"/>
-            <w:r>
-              <w:rPr>
-                <w:rFonts w:ascii="Consolas" w:eastAsia="Times New Roman" w:hAnsi="Consolas"/>
-                <w:color w:val="393A34"/>
-                <w:kern w:val="0"/>
-                <w:sz w:val="20"/>
-                <w:szCs w:val="20"/>
-              </w:rPr>
-              <w:t>(</w:t>
-            </w:r>
-            <w:proofErr w:type="gramEnd"/>
             <w:r>
               <w:rPr>
                 <w:rFonts w:ascii="Consolas" w:eastAsia="Times New Roman" w:hAnsi="Consolas"/>
@@ -8833,7 +8719,6 @@
                 <w:szCs w:val="20"/>
               </w:rPr>
             </w:pPr>
-            <w:proofErr w:type="gramStart"/>
             <w:r>
               <w:rPr>
                 <w:rFonts w:ascii="Consolas" w:eastAsia="Times New Roman" w:hAnsi="Consolas"/>
@@ -8842,18 +8727,7 @@
                 <w:sz w:val="20"/>
                 <w:szCs w:val="20"/>
               </w:rPr>
-              <w:t>plot(</w:t>
-            </w:r>
-            <w:proofErr w:type="gramEnd"/>
-            <w:r>
-              <w:rPr>
-                <w:rFonts w:ascii="Consolas" w:eastAsia="Times New Roman" w:hAnsi="Consolas"/>
-                <w:color w:val="393A34"/>
-                <w:kern w:val="0"/>
-                <w:sz w:val="20"/>
-                <w:szCs w:val="20"/>
-              </w:rPr>
-              <w:t>x, y);</w:t>
+              <w:t>plot(x, y);</w:t>
             </w:r>
           </w:p>
         </w:tc>
@@ -9086,7 +8960,6 @@
                 <w:szCs w:val="20"/>
               </w:rPr>
             </w:pPr>
-            <w:proofErr w:type="gramStart"/>
             <w:r>
               <w:rPr>
                 <w:rFonts w:ascii="Consolas" w:eastAsia="Times New Roman" w:hAnsi="Consolas"/>
@@ -9097,7 +8970,6 @@
               </w:rPr>
               <w:t>title(</w:t>
             </w:r>
-            <w:proofErr w:type="gramEnd"/>
             <w:r>
               <w:rPr>
                 <w:rFonts w:ascii="Consolas" w:eastAsia="Times New Roman" w:hAnsi="Consolas"/>
@@ -9191,7 +9063,6 @@
                 <w:szCs w:val="20"/>
               </w:rPr>
             </w:pPr>
-            <w:proofErr w:type="spellStart"/>
             <w:r>
               <w:rPr>
                 <w:rFonts w:ascii="Consolas" w:eastAsia="Times New Roman" w:hAnsi="Consolas"/>
@@ -9200,18 +9071,7 @@
                 <w:sz w:val="20"/>
                 <w:szCs w:val="20"/>
               </w:rPr>
-              <w:t>xlabel</w:t>
-            </w:r>
-            <w:proofErr w:type="spellEnd"/>
-            <w:r>
-              <w:rPr>
-                <w:rFonts w:ascii="Consolas" w:eastAsia="Times New Roman" w:hAnsi="Consolas"/>
-                <w:color w:val="393A34"/>
-                <w:kern w:val="0"/>
-                <w:sz w:val="20"/>
-                <w:szCs w:val="20"/>
-              </w:rPr>
-              <w:t>(</w:t>
+              <w:t>xlabel(</w:t>
             </w:r>
             <w:r>
               <w:rPr>
@@ -9306,7 +9166,6 @@
                 <w:szCs w:val="20"/>
               </w:rPr>
             </w:pPr>
-            <w:proofErr w:type="spellStart"/>
             <w:r>
               <w:rPr>
                 <w:rFonts w:ascii="Consolas" w:eastAsia="Times New Roman" w:hAnsi="Consolas"/>
@@ -9315,18 +9174,7 @@
                 <w:sz w:val="20"/>
                 <w:szCs w:val="20"/>
               </w:rPr>
-              <w:t>ylabel</w:t>
-            </w:r>
-            <w:proofErr w:type="spellEnd"/>
-            <w:r>
-              <w:rPr>
-                <w:rFonts w:ascii="Consolas" w:eastAsia="Times New Roman" w:hAnsi="Consolas"/>
-                <w:color w:val="393A34"/>
-                <w:kern w:val="0"/>
-                <w:sz w:val="20"/>
-                <w:szCs w:val="20"/>
-              </w:rPr>
-              <w:t>(</w:t>
+              <w:t>ylabel(</w:t>
             </w:r>
             <w:r>
               <w:rPr>
@@ -10227,7 +10075,6 @@
                 <w:szCs w:val="21"/>
               </w:rPr>
             </w:pPr>
-            <w:proofErr w:type="gramStart"/>
             <w:r>
               <w:rPr>
                 <w:rFonts w:ascii="Consolas" w:eastAsia="Times New Roman" w:hAnsi="Consolas"/>
@@ -10236,18 +10083,7 @@
                 <w:sz w:val="21"/>
                 <w:szCs w:val="21"/>
               </w:rPr>
-              <w:t>{ SET</w:t>
-            </w:r>
-            <w:proofErr w:type="gramEnd"/>
-            <w:r>
-              <w:rPr>
-                <w:rFonts w:ascii="Consolas" w:eastAsia="Times New Roman" w:hAnsi="Consolas"/>
-                <w:color w:val="393A34"/>
-                <w:kern w:val="0"/>
-                <w:sz w:val="21"/>
-                <w:szCs w:val="21"/>
-              </w:rPr>
-              <w:t> SEAL_DATE </w:t>
+              <w:t>{ SET SEAL_DATE </w:t>
             </w:r>
             <w:r>
               <w:rPr>
@@ -10553,7 +10389,6 @@
                 <w:szCs w:val="21"/>
               </w:rPr>
             </w:pPr>
-            <w:proofErr w:type="gramStart"/>
             <w:r>
               <w:rPr>
                 <w:rFonts w:ascii="Consolas" w:eastAsia="Times New Roman" w:hAnsi="Consolas"/>
@@ -10562,18 +10397,7 @@
                 <w:sz w:val="21"/>
                 <w:szCs w:val="21"/>
               </w:rPr>
-              <w:t>{ REF</w:t>
-            </w:r>
-            <w:proofErr w:type="gramEnd"/>
-            <w:r>
-              <w:rPr>
-                <w:rFonts w:ascii="Consolas" w:eastAsia="Times New Roman" w:hAnsi="Consolas"/>
-                <w:color w:val="393A34"/>
-                <w:kern w:val="0"/>
-                <w:sz w:val="21"/>
-                <w:szCs w:val="21"/>
-              </w:rPr>
-              <w:t> SEAL_DATE }</w:t>
+              <w:t>{ REF SEAL_DATE }</w:t>
             </w:r>
           </w:p>
         </w:tc>
@@ -11022,16 +10846,14 @@
         <w:rPr>
           <w:rFonts w:hint="eastAsia"/>
         </w:rPr>
-        <w:t>此外，</w:t>
-      </w:r>
-      <w:proofErr w:type="gramStart"/>
-      <w:r>
-        <w:rPr>
-          <w:rFonts w:hint="eastAsia"/>
-        </w:rPr>
-        <w:t>像总结</w:t>
-      </w:r>
-      <w:proofErr w:type="gramEnd"/>
+        <w:t>此外，像</w:t>
+      </w:r>
+      <w:r>
+        <w:rPr>
+          <w:rFonts w:hint="eastAsia"/>
+        </w:rPr>
+        <w:t>结论</w:t>
+      </w:r>
       <w:r>
         <w:rPr>
           <w:rFonts w:hint="eastAsia"/>
@@ -12215,6 +12037,119 @@
     </w:lvl>
   </w:abstractNum>
   <w:abstractNum w:abstractNumId="1" w15:restartNumberingAfterBreak="0">
+    <w:nsid w:val="00AE31D9"/>
+    <w:multiLevelType w:val="hybridMultilevel"/>
+    <w:tmpl w:val="FEB889CC"/>
+    <w:lvl w:ilvl="0" w:tplc="5EAA31CE">
+      <w:start w:val="3"/>
+      <w:numFmt w:val="bullet"/>
+      <w:lvlText w:val="-"/>
+      <w:lvlJc w:val="left"/>
+      <w:pPr>
+        <w:ind w:left="720" w:hanging="360"/>
+      </w:pPr>
+      <w:rPr>
+        <w:rFonts w:ascii="Times New Roman" w:eastAsia="宋体" w:hAnsi="Times New Roman" w:cs="Times New Roman" w:hint="default"/>
+      </w:rPr>
+    </w:lvl>
+    <w:lvl w:ilvl="1" w:tplc="04090003" w:tentative="1">
+      <w:start w:val="1"/>
+      <w:numFmt w:val="bullet"/>
+      <w:lvlText w:val="o"/>
+      <w:lvlJc w:val="left"/>
+      <w:pPr>
+        <w:ind w:left="1440" w:hanging="360"/>
+      </w:pPr>
+      <w:rPr>
+        <w:rFonts w:ascii="Courier New" w:hAnsi="Courier New" w:cs="Courier New" w:hint="default"/>
+      </w:rPr>
+    </w:lvl>
+    <w:lvl w:ilvl="2" w:tplc="04090005" w:tentative="1">
+      <w:start w:val="1"/>
+      <w:numFmt w:val="bullet"/>
+      <w:lvlText w:val=""/>
+      <w:lvlJc w:val="left"/>
+      <w:pPr>
+        <w:ind w:left="2160" w:hanging="360"/>
+      </w:pPr>
+      <w:rPr>
+        <w:rFonts w:ascii="Wingdings" w:hAnsi="Wingdings" w:hint="default"/>
+      </w:rPr>
+    </w:lvl>
+    <w:lvl w:ilvl="3" w:tplc="04090001" w:tentative="1">
+      <w:start w:val="1"/>
+      <w:numFmt w:val="bullet"/>
+      <w:lvlText w:val=""/>
+      <w:lvlJc w:val="left"/>
+      <w:pPr>
+        <w:ind w:left="2880" w:hanging="360"/>
+      </w:pPr>
+      <w:rPr>
+        <w:rFonts w:ascii="Symbol" w:hAnsi="Symbol" w:hint="default"/>
+      </w:rPr>
+    </w:lvl>
+    <w:lvl w:ilvl="4" w:tplc="04090003" w:tentative="1">
+      <w:start w:val="1"/>
+      <w:numFmt w:val="bullet"/>
+      <w:lvlText w:val="o"/>
+      <w:lvlJc w:val="left"/>
+      <w:pPr>
+        <w:ind w:left="3600" w:hanging="360"/>
+      </w:pPr>
+      <w:rPr>
+        <w:rFonts w:ascii="Courier New" w:hAnsi="Courier New" w:cs="Courier New" w:hint="default"/>
+      </w:rPr>
+    </w:lvl>
+    <w:lvl w:ilvl="5" w:tplc="04090005" w:tentative="1">
+      <w:start w:val="1"/>
+      <w:numFmt w:val="bullet"/>
+      <w:lvlText w:val=""/>
+      <w:lvlJc w:val="left"/>
+      <w:pPr>
+        <w:ind w:left="4320" w:hanging="360"/>
+      </w:pPr>
+      <w:rPr>
+        <w:rFonts w:ascii="Wingdings" w:hAnsi="Wingdings" w:hint="default"/>
+      </w:rPr>
+    </w:lvl>
+    <w:lvl w:ilvl="6" w:tplc="04090001" w:tentative="1">
+      <w:start w:val="1"/>
+      <w:numFmt w:val="bullet"/>
+      <w:lvlText w:val=""/>
+      <w:lvlJc w:val="left"/>
+      <w:pPr>
+        <w:ind w:left="5040" w:hanging="360"/>
+      </w:pPr>
+      <w:rPr>
+        <w:rFonts w:ascii="Symbol" w:hAnsi="Symbol" w:hint="default"/>
+      </w:rPr>
+    </w:lvl>
+    <w:lvl w:ilvl="7" w:tplc="04090003" w:tentative="1">
+      <w:start w:val="1"/>
+      <w:numFmt w:val="bullet"/>
+      <w:lvlText w:val="o"/>
+      <w:lvlJc w:val="left"/>
+      <w:pPr>
+        <w:ind w:left="5760" w:hanging="360"/>
+      </w:pPr>
+      <w:rPr>
+        <w:rFonts w:ascii="Courier New" w:hAnsi="Courier New" w:cs="Courier New" w:hint="default"/>
+      </w:rPr>
+    </w:lvl>
+    <w:lvl w:ilvl="8" w:tplc="04090005" w:tentative="1">
+      <w:start w:val="1"/>
+      <w:numFmt w:val="bullet"/>
+      <w:lvlText w:val=""/>
+      <w:lvlJc w:val="left"/>
+      <w:pPr>
+        <w:ind w:left="6480" w:hanging="360"/>
+      </w:pPr>
+      <w:rPr>
+        <w:rFonts w:ascii="Wingdings" w:hAnsi="Wingdings" w:hint="default"/>
+      </w:rPr>
+    </w:lvl>
+  </w:abstractNum>
+  <w:abstractNum w:abstractNumId="2" w15:restartNumberingAfterBreak="0">
     <w:nsid w:val="2183671D"/>
     <w:multiLevelType w:val="multilevel"/>
     <w:tmpl w:val="600E85CE"/>
@@ -12335,7 +12270,7 @@
       </w:rPr>
     </w:lvl>
   </w:abstractNum>
-  <w:abstractNum w:abstractNumId="2" w15:restartNumberingAfterBreak="0">
+  <w:abstractNum w:abstractNumId="3" w15:restartNumberingAfterBreak="0">
     <w:nsid w:val="56431E19"/>
     <w:multiLevelType w:val="multilevel"/>
     <w:tmpl w:val="F41446A8"/>
@@ -12455,15 +12390,18 @@
     <w:abstractNumId w:val="0"/>
   </w:num>
   <w:num w:numId="2" w16cid:durableId="2000303897">
+    <w:abstractNumId w:val="3"/>
+  </w:num>
+  <w:num w:numId="3" w16cid:durableId="1612080437">
     <w:abstractNumId w:val="2"/>
   </w:num>
-  <w:num w:numId="3" w16cid:durableId="1612080437">
-    <w:abstractNumId w:val="1"/>
-  </w:num>
   <w:num w:numId="4" w16cid:durableId="2048406974">
-    <w:abstractNumId w:val="1"/>
+    <w:abstractNumId w:val="2"/>
   </w:num>
   <w:num w:numId="5" w16cid:durableId="189490366">
+    <w:abstractNumId w:val="2"/>
+  </w:num>
+  <w:num w:numId="6" w16cid:durableId="1709183074">
     <w:abstractNumId w:val="1"/>
   </w:num>
 </w:numbering>

</xml_diff>

<commit_message>
⚒️update styles based on cnki style checker
</commit_message>
<xml_diff>
--- a/Thesis Templar.docx
+++ b/Thesis Templar.docx
@@ -470,11 +470,13 @@
         <w:rPr>
           <w:b/>
           <w:bCs/>
-        </w:rPr>
-      </w:pPr>
-      <w:r>
-        <w:rPr>
-          <w:rFonts w:hint="eastAsia"/>
+          <w:spacing w:val="0"/>
+        </w:rPr>
+      </w:pPr>
+      <w:r>
+        <w:rPr>
+          <w:rFonts w:hint="eastAsia"/>
+          <w:spacing w:val="0"/>
         </w:rPr>
         <w:t>论文题目</w:t>
       </w:r>
@@ -483,6 +485,7 @@
           <w:rFonts w:hint="eastAsia"/>
           <w:b/>
           <w:bCs/>
+          <w:spacing w:val="0"/>
         </w:rPr>
         <w:t>The Title</w:t>
       </w:r>
@@ -1653,13 +1656,23 @@
           <w:u w:val="single"/>
         </w:rPr>
       </w:pPr>
+      <w:proofErr w:type="gramStart"/>
       <w:r>
         <w:rPr>
           <w:rFonts w:hint="eastAsia"/>
           <w:sz w:val="28"/>
           <w:u w:val="single"/>
         </w:rPr>
-        <w:t>查重的时候，可以删去任务书。</w:t>
+        <w:t>查重的</w:t>
+      </w:r>
+      <w:proofErr w:type="gramEnd"/>
+      <w:r>
+        <w:rPr>
+          <w:rFonts w:hint="eastAsia"/>
+          <w:sz w:val="28"/>
+          <w:u w:val="single"/>
+        </w:rPr>
+        <w:t>时候，可以删去任务书。</w:t>
       </w:r>
       <w:r>
         <w:rPr>
@@ -2797,7 +2810,23 @@
           <w:rFonts w:hint="eastAsia"/>
           <w:sz w:val="28"/>
         </w:rPr>
-        <w:t>注：任务书应该附在已完成的毕业设计（论文）的首页。</w:t>
+        <w:t>注：任务</w:t>
+      </w:r>
+      <w:proofErr w:type="gramStart"/>
+      <w:r>
+        <w:rPr>
+          <w:rFonts w:hint="eastAsia"/>
+          <w:sz w:val="28"/>
+        </w:rPr>
+        <w:t>书应该</w:t>
+      </w:r>
+      <w:proofErr w:type="gramEnd"/>
+      <w:r>
+        <w:rPr>
+          <w:rFonts w:hint="eastAsia"/>
+          <w:sz w:val="28"/>
+        </w:rPr>
+        <w:t>附在已完成的毕业设计（论文）的首页。</w:t>
       </w:r>
     </w:p>
     <w:p>
@@ -3462,19 +3491,9 @@
       <w:r>
         <w:rPr>
           <w:rFonts w:hint="eastAsia"/>
-          <w:spacing w:val="320"/>
           <w:kern w:val="0"/>
-          <w:fitText w:val="1280" w:id="-726946816"/>
-        </w:rPr>
-        <w:t>摘</w:t>
-      </w:r>
-      <w:r>
-        <w:rPr>
-          <w:rFonts w:hint="eastAsia"/>
-          <w:kern w:val="0"/>
-          <w:fitText w:val="1280" w:id="-726946816"/>
-        </w:rPr>
-        <w:t>要</w:t>
+        </w:rPr>
+        <w:t>摘要</w:t>
       </w:r>
     </w:p>
     <w:p>
@@ -3630,8 +3649,16 @@
         <w:rPr>
           <w:rFonts w:hint="eastAsia"/>
         </w:rPr>
-        <w:t>严格按照毕设手册</w:t>
-      </w:r>
+        <w:t>严格</w:t>
+      </w:r>
+      <w:proofErr w:type="gramStart"/>
+      <w:r>
+        <w:rPr>
+          <w:rFonts w:hint="eastAsia"/>
+        </w:rPr>
+        <w:t>按照毕设手册</w:t>
+      </w:r>
+      <w:proofErr w:type="gramEnd"/>
       <w:r>
         <w:rPr>
           <w:rFonts w:hint="eastAsia"/>
@@ -4036,6 +4063,7 @@
         </w:rPr>
         <w:t xml:space="preserve">Who </w:t>
       </w:r>
+      <w:proofErr w:type="spellStart"/>
       <w:r>
         <w:rPr>
           <w:sz w:val="24"/>
@@ -4055,6 +4083,7 @@
         </w:rPr>
         <w:t>/She</w:t>
       </w:r>
+      <w:proofErr w:type="spellEnd"/>
       <w:r>
         <w:rPr>
           <w:sz w:val="24"/>
@@ -5740,6 +5769,7 @@
         </w:rPr>
         <w:t>图片对应“图”样式，</w:t>
       </w:r>
+      <w:proofErr w:type="gramStart"/>
       <w:r>
         <w:rPr>
           <w:rFonts w:hint="eastAsia"/>
@@ -5752,17 +5782,26 @@
         </w:rPr>
         <w:t>则</w:t>
       </w:r>
+      <w:proofErr w:type="gramEnd"/>
       <w:r>
         <w:rPr>
           <w:rFonts w:hint="eastAsia"/>
         </w:rPr>
         <w:t>对应“图题”。</w:t>
       </w:r>
-      <w:r>
-        <w:rPr>
-          <w:rFonts w:hint="eastAsia"/>
-        </w:rPr>
-        <w:t>注意图题在图片下方。</w:t>
+      <w:proofErr w:type="gramStart"/>
+      <w:r>
+        <w:rPr>
+          <w:rFonts w:hint="eastAsia"/>
+        </w:rPr>
+        <w:t>注意图题在</w:t>
+      </w:r>
+      <w:proofErr w:type="gramEnd"/>
+      <w:r>
+        <w:rPr>
+          <w:rFonts w:hint="eastAsia"/>
+        </w:rPr>
+        <w:t>图片下方。</w:t>
       </w:r>
     </w:p>
     <w:p>
@@ -6083,7 +6122,21 @@
         <w:rPr>
           <w:rFonts w:hint="eastAsia"/>
         </w:rPr>
-        <w:t>，其样式同样为“图题”</w:t>
+        <w:t>，</w:t>
+      </w:r>
+      <w:proofErr w:type="gramStart"/>
+      <w:r>
+        <w:rPr>
+          <w:rFonts w:hint="eastAsia"/>
+        </w:rPr>
+        <w:t>其样式同样为“</w:t>
+      </w:r>
+      <w:proofErr w:type="gramEnd"/>
+      <w:r>
+        <w:rPr>
+          <w:rFonts w:hint="eastAsia"/>
+        </w:rPr>
+        <w:t>图题”</w:t>
       </w:r>
       <w:r>
         <w:rPr>
@@ -6475,7 +6528,21 @@
         <w:rPr>
           <w:rFonts w:hint="eastAsia"/>
         </w:rPr>
-        <w:t>，毕设手册并未明确注释格式，所以这里使用默认的</w:t>
+        <w:t>，</w:t>
+      </w:r>
+      <w:proofErr w:type="gramStart"/>
+      <w:r>
+        <w:rPr>
+          <w:rFonts w:hint="eastAsia"/>
+        </w:rPr>
+        <w:t>毕设手册</w:t>
+      </w:r>
+      <w:proofErr w:type="gramEnd"/>
+      <w:r>
+        <w:rPr>
+          <w:rFonts w:hint="eastAsia"/>
+        </w:rPr>
+        <w:t>并未明确注释格式，所以这里使用默认的</w:t>
       </w:r>
       <w:r>
         <w:rPr>
@@ -6543,9 +6610,11 @@
         </w:rPr>
         <w:t>Kane</w:t>
       </w:r>
+      <w:proofErr w:type="gramStart"/>
       <w:r>
         <w:t>’</w:t>
       </w:r>
+      <w:proofErr w:type="gramEnd"/>
       <w:r>
         <w:rPr>
           <w:rFonts w:hint="eastAsia"/>
@@ -7044,7 +7113,7 @@
         <w:rPr>
           <w:vertAlign w:val="superscript"/>
         </w:rPr>
-        <w:instrText xml:space="preserve"> ADDIN ZOTERO_ITEM CSL_CITATION {"citationID":"vCB379fT","properties":{"formattedCitation":"\\super [1][2][3]\\nosupersub{}","plainCitation":"[1][2][3]","noteIndex":0},"citationItems":[{"id":54,"uris":["http://zotero.org/users/local/u66I00il/items/RRD3N63U"],"itemData":{"id":54,"type":"paper-conference","abstract":"The development of modern IDEs is still a challenging and timeconsuming task, which requires implementing the support for language-specific features such as syntax highlighting or validation. When the IDE targets a graphical language, its development becomes even more complex due to the rendering and manipulation of the graphical notation symbols. To simplify the development of IDEs, the Language Server Protocol (LSP) proposes a decoupled approach based on language-agnostic clients and language-specific servers. LSP clients communicate changes to LSP servers, which validate and store language instances. However, LSP only addresses textual languages (i.e., character as atomic unit) and neglects the support for graphical ones (i.e., nodes/edges as atomic units). In this paper, we present our vision to decouple graphical language IDEs discussing the alternatives for integrating LSP’s ideas in their development. Moreover, we propose a novel LSP infrastructure to simplify the development of new graphical modeling tools, in which Web technologies may be used for editor front-ends while leveraging existing modeling frameworks to build language servers.","container-title":"Proceedings of the 21th ACM/IEEE International Conference on Model Driven Engineering Languages and Systems","DOI":"10.1145/3239372.3239383","event-place":"Copenhagen Denmark","event-title":"MODELS '18: ACM/IEEE 21th International Conference on Model Driven Engineering Languages and Systems","ISBN":"978-1-4503-4949-9","language":"en","page":"370-380","publisher":"ACM","publisher-place":"Copenhagen Denmark","source":"DOI.org (Crossref)","title":"Towards a Language Server Protocol Infrastructure for Graphical Modeling","URL":"https://dl.acm.org/doi/10.1145/3239372.3239383","author":[{"family":"Rodriguez-Echeverria","given":"Roberto"},{"family":"Izquierdo","given":"Javier Luis Cánovas"},{"family":"Wimmer","given":"Manuel"},{"family":"Cabot","given":"Jordi"}],"accessed":{"date-parts":[["2024",7,15]]},"issued":{"date-parts":[["2018",10,14]]}}},{"id":375,"uris":["http://zotero.org/users/local/u66I00il/items/G9W6YX8Z"],"itemData":{"id":375,"type":"article","abstract":"High-quality datasets of real-world vulnerabilities are enormously valuable for downstream research in software security, but existing datasets are typically small, require extensive manual effort to update, and are missing crucial features that such research needs. In this paper, we introduce ARVO: an Atlas of Reproducible Vulnerabilities in Open-source software. By sourcing vulnerabilities from C/C++ projects that Google's OSS-Fuzz discovered and implementing a reliable re-compilation system, we successfully reproduce more than 5,000 memory vulnerabilities across over 250 projects, each with a triggering input, the canonical developer-written patch for fixing the vulnerability, and the ability to automatically rebuild the project from source and run it at its vulnerable and patched revisions. Moreover, our dataset can be automatically updated as OSS-Fuzz finds new vulnerabilities, allowing it to grow over time. We provide a thorough characterization of the ARVO dataset, show that it can locate fixes more accurately than Google's own OSV reproduction effort, and demonstrate its value for future research through two case studies: firstly evaluating real-world LLM-based vulnerability repair, and secondly identifying over 300 falsely patched (still-active) zero-day vulnerabilities from projects improperly labeled by OSS-Fuzz.","note":"arXiv:2408.02153","number":"arXiv:2408.02153","publisher":"arXiv","source":"arXiv.org","title":"ARVO: Atlas of Reproducible Vulnerabilities for Open Source Software","title-short":"ARVO","URL":"http://arxiv.org/abs/2408.02153","author":[{"family":"Mei","given":"Xiang"},{"family":"Singaria","given":"Pulkit Singh"},{"family":"Castillo","given":"Jordi Del"},{"family":"Xi","given":"Haoran"},{"family":"Abdelouahab","given":""},{"family":"Benchikh","given":""},{"family":"Bao","given":"Tiffany"},{"family":"Wang","given":"Ruoyu"},{"family":"Shoshitaishvili","given":"Yan"},{"family":"Doupé","given":"Adam"},{"family":"Pearce","given":"Hammond"},{"family":"Dolan-Gavitt","given":"Brendan"}],"accessed":{"date-parts":[["2024",11,19]]},"issued":{"date-parts":[["2024",8,4]]}}},{"id":373,"uris":["http://zotero.org/users/local/u66I00il/items/RYKLPI2V"],"itemData":{"id":373,"type":"paper-conference","abstract":"We present a conservative method to automatically fix faults in a finite state program by considering the repair problem as a game. The game consists of the product of a modified version of the program and an automaton representing the LTL specification. Every winning finite state strategy for the game corresponds to a repair. The opposite does not hold, but we show conditions under which the existence of a winning strategy is guaranteed. A finite state strategy corresponds to a repair that adds variables to the program, which we argue is undesirable. To avoid extra state, we need a memoryless strategy. We show that the problem of finding a memoryless strategy is NP-complete and present a heuristic. We have implemented the approach symbolically and present initial evidence of its usefulness.","container-title":"Computer Aided Verification","DOI":"10.1007/11513988_23","event-place":"Berlin, Heidelberg","ISBN":"978-3-540-31686-2","language":"en","page":"226-238","publisher":"Springer","publisher-place":"Berlin, Heidelberg","source":"Springer Link","title":"Program Repair as a Game","author":[{"family":"Jobstmann","given":"Barbara"},{"family":"Griesmayer","given":"Andreas"},{"family":"Bloem","given":"Roderick"}],"editor":[{"family":"Etessami","given":"Kousha"},{"family":"Rajamani","given":"Sriram K."}],"issued":{"date-parts":[["2005"]]}}}],"schema":"https://github.com/citation-style-language/schema/raw/master/csl-citation.json"} </w:instrText>
+        <w:instrText xml:space="preserve"> ADDIN ZOTERO_ITEM CSL_CITATION {"citationID":"O4z8TO2h","properties":{"formattedCitation":"\\super [1][2]\\nosupersub{}","plainCitation":"[1][2]","noteIndex":0},"citationItems":[{"id":54,"uris":["http://zotero.org/users/local/u66I00il/items/RRD3N63U"],"itemData":{"id":54,"type":"paper-conference","abstract":"The development of modern IDEs is still a challenging and timeconsuming task, which requires implementing the support for language-specific features such as syntax highlighting or validation. When the IDE targets a graphical language, its development becomes even more complex due to the rendering and manipulation of the graphical notation symbols. To simplify the development of IDEs, the Language Server Protocol (LSP) proposes a decoupled approach based on language-agnostic clients and language-specific servers. LSP clients communicate changes to LSP servers, which validate and store language instances. However, LSP only addresses textual languages (i.e., character as atomic unit) and neglects the support for graphical ones (i.e., nodes/edges as atomic units). In this paper, we present our vision to decouple graphical language IDEs discussing the alternatives for integrating LSP’s ideas in their development. Moreover, we propose a novel LSP infrastructure to simplify the development of new graphical modeling tools, in which Web technologies may be used for editor front-ends while leveraging existing modeling frameworks to build language servers.","container-title":"Proceedings of the 21th ACM/IEEE International Conference on Model Driven Engineering Languages and Systems","DOI":"10.1145/3239372.3239383","event-place":"Copenhagen Denmark","event-title":"MODELS '18: ACM/IEEE 21th International Conference on Model Driven Engineering Languages and Systems","ISBN":"978-1-4503-4949-9","language":"en","page":"370-380","publisher":"ACM","publisher-place":"Copenhagen Denmark","source":"DOI.org (Crossref)","title":"Towards a Language Server Protocol Infrastructure for Graphical Modeling","URL":"https://dl.acm.org/doi/10.1145/3239372.3239383","author":[{"family":"Rodriguez-Echeverria","given":"Roberto"},{"family":"Izquierdo","given":"Javier Luis Cánovas"},{"family":"Wimmer","given":"Manuel"},{"family":"Cabot","given":"Jordi"}],"accessed":{"date-parts":[["2024",7,15]]},"issued":{"date-parts":[["2018",10,14]]}}},{"id":373,"uris":["http://zotero.org/users/local/u66I00il/items/RYKLPI2V"],"itemData":{"id":373,"type":"paper-conference","abstract":"We present a conservative method to automatically fix faults in a finite state program by considering the repair problem as a game. The game consists of the product of a modified version of the program and an automaton representing the LTL specification. Every winning finite state strategy for the game corresponds to a repair. The opposite does not hold, but we show conditions under which the existence of a winning strategy is guaranteed. A finite state strategy corresponds to a repair that adds variables to the program, which we argue is undesirable. To avoid extra state, we need a memoryless strategy. We show that the problem of finding a memoryless strategy is NP-complete and present a heuristic. We have implemented the approach symbolically and present initial evidence of its usefulness.","container-title":"Computer Aided Verification","DOI":"10.1007/11513988_23","event-place":"Berlin, Heidelberg","ISBN":"978-3-540-31686-2","language":"en","page":"226-238","publisher":"Springer","publisher-place":"Berlin, Heidelberg","source":"Springer Link","title":"Program Repair as a Game","author":[{"family":"Jobstmann","given":"Barbara"},{"family":"Griesmayer","given":"Andreas"},{"family":"Bloem","given":"Roderick"}],"editor":[{"family":"Etessami","given":"Kousha"},{"family":"Rajamani","given":"Sriram K."}],"issued":{"date-parts":[["2005"]]}}}],"schema":"https://github.com/citation-style-language/schema/raw/master/csl-citation.json"} </w:instrText>
       </w:r>
       <w:r>
         <w:rPr>
@@ -7057,7 +7126,7 @@
           <w:kern w:val="0"/>
           <w:vertAlign w:val="superscript"/>
         </w:rPr>
-        <w:t>[1][2][3]</w:t>
+        <w:t>[1][2]</w:t>
       </w:r>
       <w:r>
         <w:rPr>
@@ -7194,6 +7263,7 @@
         </w:rPr>
         <w:t>。类似地，</w:t>
       </w:r>
+      <w:proofErr w:type="gramStart"/>
       <w:r>
         <w:rPr>
           <w:rFonts w:hint="eastAsia"/>
@@ -7204,13 +7274,28 @@
         <w:rPr>
           <w:rFonts w:hint="eastAsia"/>
         </w:rPr>
-        <w:t>题样式为“表题”，</w:t>
-      </w:r>
-      <w:r>
-        <w:rPr>
-          <w:rFonts w:hint="eastAsia"/>
-        </w:rPr>
-        <w:t>表注样式为“表注”</w:t>
+        <w:t>题样式</w:t>
+      </w:r>
+      <w:proofErr w:type="gramEnd"/>
+      <w:r>
+        <w:rPr>
+          <w:rFonts w:hint="eastAsia"/>
+        </w:rPr>
+        <w:t>为“表题”，</w:t>
+      </w:r>
+      <w:proofErr w:type="gramStart"/>
+      <w:r>
+        <w:rPr>
+          <w:rFonts w:hint="eastAsia"/>
+        </w:rPr>
+        <w:t>表注样式</w:t>
+      </w:r>
+      <w:proofErr w:type="gramEnd"/>
+      <w:r>
+        <w:rPr>
+          <w:rFonts w:hint="eastAsia"/>
+        </w:rPr>
+        <w:t>为“表注”</w:t>
       </w:r>
       <w:r>
         <w:rPr>
@@ -7218,11 +7303,125 @@
         </w:rPr>
         <w:t>。</w:t>
       </w:r>
-      <w:r>
-        <w:rPr>
-          <w:rFonts w:hint="eastAsia"/>
-        </w:rPr>
-        <w:t>注意表题在表格上方。</w:t>
+      <w:proofErr w:type="gramStart"/>
+      <w:r>
+        <w:rPr>
+          <w:rFonts w:hint="eastAsia"/>
+        </w:rPr>
+        <w:t>注意表题在</w:t>
+      </w:r>
+      <w:proofErr w:type="gramEnd"/>
+      <w:r>
+        <w:rPr>
+          <w:rFonts w:hint="eastAsia"/>
+        </w:rPr>
+        <w:t>表格上方</w:t>
+      </w:r>
+      <w:r>
+        <w:fldChar w:fldCharType="begin"/>
+      </w:r>
+      <w:r>
+        <w:instrText xml:space="preserve"> ADDIN ZOTERO_ITEM CSL_CITATION {"citationID":"BBdCwY3u","properties":{"formattedCitation":"\\super [3]\\nosupersub{}","plainCitation":"[3]","noteIndex":0},"citationItems":[{"id":596,"uris":["http://zotero.org/users/local/u66I00il/items/Z4Y28YW8"],"itemDa</w:instrText>
+      </w:r>
+      <w:r>
+        <w:rPr>
+          <w:rFonts w:hint="eastAsia"/>
+        </w:rPr>
+        <w:instrText>ta":{"id":596,"type":"article-journal","container-title":"</w:instrText>
+      </w:r>
+      <w:r>
+        <w:rPr>
+          <w:rFonts w:hint="eastAsia"/>
+        </w:rPr>
+        <w:instrText>计算机研究与发展</w:instrText>
+      </w:r>
+      <w:r>
+        <w:rPr>
+          <w:rFonts w:hint="eastAsia"/>
+        </w:rPr>
+        <w:instrText>","journalAbbreviation":"</w:instrText>
+      </w:r>
+      <w:r>
+        <w:rPr>
+          <w:rFonts w:hint="eastAsia"/>
+        </w:rPr>
+        <w:instrText>计算机研究与发展</w:instrText>
+      </w:r>
+      <w:r>
+        <w:rPr>
+          <w:rFonts w:hint="eastAsia"/>
+        </w:rPr>
+        <w:instrText>","language":"cn","title":"</w:instrText>
+      </w:r>
+      <w:r>
+        <w:rPr>
+          <w:rFonts w:hint="eastAsia"/>
+        </w:rPr>
+        <w:instrText>模糊测试中的静态插桩技术</w:instrText>
+      </w:r>
+      <w:r>
+        <w:rPr>
+          <w:rFonts w:hint="eastAsia"/>
+        </w:rPr>
+        <w:instrText>","author":[{"family":"</w:instrText>
+      </w:r>
+      <w:r>
+        <w:rPr>
+          <w:rFonts w:hint="eastAsia"/>
+        </w:rPr>
+        <w:instrText>王明哲</w:instrText>
+      </w:r>
+      <w:r>
+        <w:rPr>
+          <w:rFonts w:hint="eastAsia"/>
+        </w:rPr>
+        <w:instrText>","given":""},{"family":"</w:instrText>
+      </w:r>
+      <w:r>
+        <w:rPr>
+          <w:rFonts w:hint="eastAsia"/>
+        </w:rPr>
+        <w:instrText>姜宇</w:instrText>
+      </w:r>
+      <w:r>
+        <w:rPr>
+          <w:rFonts w:hint="eastAsia"/>
+        </w:rPr>
+        <w:instrText>","given":""},{"family":"</w:instrText>
+      </w:r>
+      <w:r>
+        <w:rPr>
+          <w:rFonts w:hint="eastAsia"/>
+        </w:rPr>
+        <w:instrText>孙家广</w:instrText>
+      </w:r>
+      <w:r>
+        <w:rPr>
+          <w:rFonts w:hint="eastAsia"/>
+        </w:rPr>
+        <w:instrText>","given":""}],"issued":{"date-parts</w:instrText>
+      </w:r>
+      <w:r>
+        <w:instrText xml:space="preserve">":[["2023",2,23]]}}}],"schema":"https://github.com/citation-style-language/schema/raw/master/csl-citation.json"} </w:instrText>
+      </w:r>
+      <w:r>
+        <w:fldChar w:fldCharType="separate"/>
+      </w:r>
+      <w:r>
+        <w:rPr>
+          <w:kern w:val="0"/>
+          <w:vertAlign w:val="superscript"/>
+        </w:rPr>
+        <w:t>[3]</w:t>
+      </w:r>
+      <w:r>
+        <w:fldChar w:fldCharType="end"/>
+      </w:r>
+      <w:r>
+        <w:rPr>
+          <w:rFonts w:hint="eastAsia"/>
+        </w:rPr>
+        <w:t>。</w:t>
       </w:r>
     </w:p>
     <w:p>
@@ -7453,12 +7652,14 @@
             <w:pPr>
               <w:pStyle w:val="TableText"/>
             </w:pPr>
+            <w:proofErr w:type="spellStart"/>
             <w:r>
               <w:rPr>
                 <w:rFonts w:hint="eastAsia"/>
               </w:rPr>
               <w:t>JabRef</w:t>
             </w:r>
+            <w:proofErr w:type="spellEnd"/>
           </w:p>
         </w:tc>
         <w:tc>
@@ -7580,6 +7781,75 @@
           <w:rFonts w:hint="eastAsia"/>
         </w:rPr>
         <w:t>大小和居中，其他样式还需手动调整。</w:t>
+      </w:r>
+    </w:p>
+    <w:p>
+      <w:pPr>
+        <w:pStyle w:val="BodyText"/>
+        <w:ind w:firstLine="480"/>
+        <w:rPr>
+          <w:rFonts w:hint="eastAsia"/>
+        </w:rPr>
+      </w:pPr>
+      <w:r>
+        <w:rPr>
+          <w:rFonts w:hint="eastAsia"/>
+        </w:rPr>
+        <w:t>很不幸的是，</w:t>
+      </w:r>
+      <w:r>
+        <w:rPr>
+          <w:rFonts w:hint="eastAsia"/>
+        </w:rPr>
+        <w:t>Zotero</w:t>
+      </w:r>
+      <w:r>
+        <w:rPr>
+          <w:rFonts w:hint="eastAsia"/>
+        </w:rPr>
+        <w:t>在自动生成引用上存在瑕疵，因此可能需要手动修改。此外，每次更新参考文献后，格式都会发生变化，因此需要手动更新格式，使用</w:t>
+      </w:r>
+      <w:r>
+        <w:rPr>
+          <w:rFonts w:hint="eastAsia"/>
+        </w:rPr>
+        <w:t>Styles Gallery</w:t>
+      </w:r>
+      <w:r>
+        <w:rPr>
+          <w:rFonts w:hint="eastAsia"/>
+        </w:rPr>
+        <w:t>中的“参考文献”样式。</w:t>
+      </w:r>
+      <w:r>
+        <w:rPr>
+          <w:rFonts w:hint="eastAsia"/>
+        </w:rPr>
+        <w:t>此外，“所谓的”模板中的参考文献左侧有缩进，视觉观感不好，因此该模板没有添加缩进，但可以在</w:t>
+      </w:r>
+      <w:r>
+        <w:rPr>
+          <w:rFonts w:hint="eastAsia"/>
+        </w:rPr>
+        <w:t>View</w:t>
+      </w:r>
+      <w:r>
+        <w:rPr>
+          <w:rFonts w:hint="eastAsia"/>
+        </w:rPr>
+        <w:t>选项卡中，打开</w:t>
+      </w:r>
+      <w:r>
+        <w:rPr>
+          <w:rFonts w:hint="eastAsia"/>
+        </w:rPr>
+        <w:t>Ruler</w:t>
+      </w:r>
+      <w:r>
+        <w:rPr>
+          <w:rFonts w:hint="eastAsia"/>
+        </w:rPr>
+        <w:t>，通过调整左侧的标尺实现缩进。</w:t>
       </w:r>
     </w:p>
     <w:p>
@@ -8082,8 +8352,32 @@
                 <w:sz w:val="20"/>
                 <w:szCs w:val="20"/>
               </w:rPr>
-              <w:t>x = linspace(</w:t>
+              <w:t>x = </w:t>
             </w:r>
+            <w:proofErr w:type="spellStart"/>
+            <w:proofErr w:type="gramStart"/>
+            <w:r>
+              <w:rPr>
+                <w:rFonts w:ascii="Consolas" w:eastAsia="Times New Roman" w:hAnsi="Consolas"/>
+                <w:color w:val="393A34"/>
+                <w:kern w:val="0"/>
+                <w:sz w:val="20"/>
+                <w:szCs w:val="20"/>
+              </w:rPr>
+              <w:t>linspace</w:t>
+            </w:r>
+            <w:proofErr w:type="spellEnd"/>
+            <w:r>
+              <w:rPr>
+                <w:rFonts w:ascii="Consolas" w:eastAsia="Times New Roman" w:hAnsi="Consolas"/>
+                <w:color w:val="393A34"/>
+                <w:kern w:val="0"/>
+                <w:sz w:val="20"/>
+                <w:szCs w:val="20"/>
+              </w:rPr>
+              <w:t>(</w:t>
+            </w:r>
+            <w:proofErr w:type="gramEnd"/>
             <w:r>
               <w:rPr>
                 <w:rFonts w:ascii="Consolas" w:eastAsia="Times New Roman" w:hAnsi="Consolas"/>
@@ -8719,6 +9013,7 @@
                 <w:szCs w:val="20"/>
               </w:rPr>
             </w:pPr>
+            <w:proofErr w:type="gramStart"/>
             <w:r>
               <w:rPr>
                 <w:rFonts w:ascii="Consolas" w:eastAsia="Times New Roman" w:hAnsi="Consolas"/>
@@ -8727,7 +9022,18 @@
                 <w:sz w:val="20"/>
                 <w:szCs w:val="20"/>
               </w:rPr>
-              <w:t>plot(x, y);</w:t>
+              <w:t>plot(</w:t>
+            </w:r>
+            <w:proofErr w:type="gramEnd"/>
+            <w:r>
+              <w:rPr>
+                <w:rFonts w:ascii="Consolas" w:eastAsia="Times New Roman" w:hAnsi="Consolas"/>
+                <w:color w:val="393A34"/>
+                <w:kern w:val="0"/>
+                <w:sz w:val="20"/>
+                <w:szCs w:val="20"/>
+              </w:rPr>
+              <w:t>x, y);</w:t>
             </w:r>
           </w:p>
         </w:tc>
@@ -8931,6 +9237,7 @@
                 <w:sz w:val="20"/>
                 <w:szCs w:val="20"/>
               </w:rPr>
+              <w:lastRenderedPageBreak/>
               <w:t>12</w:t>
             </w:r>
           </w:p>
@@ -8960,6 +9267,7 @@
                 <w:szCs w:val="20"/>
               </w:rPr>
             </w:pPr>
+            <w:proofErr w:type="gramStart"/>
             <w:r>
               <w:rPr>
                 <w:rFonts w:ascii="Consolas" w:eastAsia="Times New Roman" w:hAnsi="Consolas"/>
@@ -8970,6 +9278,7 @@
               </w:rPr>
               <w:t>title(</w:t>
             </w:r>
+            <w:proofErr w:type="gramEnd"/>
             <w:r>
               <w:rPr>
                 <w:rFonts w:ascii="Consolas" w:eastAsia="Times New Roman" w:hAnsi="Consolas"/>
@@ -9063,6 +9372,7 @@
                 <w:szCs w:val="20"/>
               </w:rPr>
             </w:pPr>
+            <w:proofErr w:type="spellStart"/>
             <w:r>
               <w:rPr>
                 <w:rFonts w:ascii="Consolas" w:eastAsia="Times New Roman" w:hAnsi="Consolas"/>
@@ -9071,7 +9381,18 @@
                 <w:sz w:val="20"/>
                 <w:szCs w:val="20"/>
               </w:rPr>
-              <w:t>xlabel(</w:t>
+              <w:t>xlabel</w:t>
+            </w:r>
+            <w:proofErr w:type="spellEnd"/>
+            <w:r>
+              <w:rPr>
+                <w:rFonts w:ascii="Consolas" w:eastAsia="Times New Roman" w:hAnsi="Consolas"/>
+                <w:color w:val="393A34"/>
+                <w:kern w:val="0"/>
+                <w:sz w:val="20"/>
+                <w:szCs w:val="20"/>
+              </w:rPr>
+              <w:t>(</w:t>
             </w:r>
             <w:r>
               <w:rPr>
@@ -9166,6 +9487,7 @@
                 <w:szCs w:val="20"/>
               </w:rPr>
             </w:pPr>
+            <w:proofErr w:type="spellStart"/>
             <w:r>
               <w:rPr>
                 <w:rFonts w:ascii="Consolas" w:eastAsia="Times New Roman" w:hAnsi="Consolas"/>
@@ -9174,7 +9496,18 @@
                 <w:sz w:val="20"/>
                 <w:szCs w:val="20"/>
               </w:rPr>
-              <w:t>ylabel(</w:t>
+              <w:t>ylabel</w:t>
+            </w:r>
+            <w:proofErr w:type="spellEnd"/>
+            <w:r>
+              <w:rPr>
+                <w:rFonts w:ascii="Consolas" w:eastAsia="Times New Roman" w:hAnsi="Consolas"/>
+                <w:color w:val="393A34"/>
+                <w:kern w:val="0"/>
+                <w:sz w:val="20"/>
+                <w:szCs w:val="20"/>
+              </w:rPr>
+              <w:t>(</w:t>
             </w:r>
             <w:r>
               <w:rPr>
@@ -9631,14 +9964,7 @@
         <w:rPr>
           <w:rFonts w:hint="eastAsia"/>
         </w:rPr>
-        <w:t>上奖</w:t>
-      </w:r>
-      <w:r>
-        <w:rPr>
-          <w:rFonts w:hint="eastAsia"/>
-        </w:rPr>
-        <w:lastRenderedPageBreak/>
-        <w:t>励他一颗</w:t>
+        <w:t>上奖励他一颗</w:t>
       </w:r>
       <w:r>
         <w:rPr>
@@ -10075,6 +10401,7 @@
                 <w:szCs w:val="21"/>
               </w:rPr>
             </w:pPr>
+            <w:proofErr w:type="gramStart"/>
             <w:r>
               <w:rPr>
                 <w:rFonts w:ascii="Consolas" w:eastAsia="Times New Roman" w:hAnsi="Consolas"/>
@@ -10083,7 +10410,18 @@
                 <w:sz w:val="21"/>
                 <w:szCs w:val="21"/>
               </w:rPr>
-              <w:t>{ SET SEAL_DATE </w:t>
+              <w:t>{ SET</w:t>
+            </w:r>
+            <w:proofErr w:type="gramEnd"/>
+            <w:r>
+              <w:rPr>
+                <w:rFonts w:ascii="Consolas" w:eastAsia="Times New Roman" w:hAnsi="Consolas"/>
+                <w:color w:val="393A34"/>
+                <w:kern w:val="0"/>
+                <w:sz w:val="21"/>
+                <w:szCs w:val="21"/>
+              </w:rPr>
+              <w:t> SEAL_DATE </w:t>
             </w:r>
             <w:r>
               <w:rPr>
@@ -10389,6 +10727,7 @@
                 <w:szCs w:val="21"/>
               </w:rPr>
             </w:pPr>
+            <w:proofErr w:type="gramStart"/>
             <w:r>
               <w:rPr>
                 <w:rFonts w:ascii="Consolas" w:eastAsia="Times New Roman" w:hAnsi="Consolas"/>
@@ -10397,7 +10736,18 @@
                 <w:sz w:val="21"/>
                 <w:szCs w:val="21"/>
               </w:rPr>
-              <w:t>{ REF SEAL_DATE }</w:t>
+              <w:t>{ REF</w:t>
+            </w:r>
+            <w:proofErr w:type="gramEnd"/>
+            <w:r>
+              <w:rPr>
+                <w:rFonts w:ascii="Consolas" w:eastAsia="Times New Roman" w:hAnsi="Consolas"/>
+                <w:color w:val="393A34"/>
+                <w:kern w:val="0"/>
+                <w:sz w:val="21"/>
+                <w:szCs w:val="21"/>
+              </w:rPr>
+              <w:t> SEAL_DATE }</w:t>
             </w:r>
           </w:p>
         </w:tc>
@@ -11005,10 +11355,7 @@
     </w:p>
     <w:p>
       <w:pPr>
-        <w:pStyle w:val="Bibliography"/>
-        <w:rPr>
-          <w:sz w:val="24"/>
-        </w:rPr>
+        <w:pStyle w:val="ad"/>
       </w:pPr>
       <w:r>
         <w:fldChar w:fldCharType="begin"/>
@@ -11020,64 +11367,92 @@
         <w:fldChar w:fldCharType="separate"/>
       </w:r>
       <w:r>
-        <w:rPr>
-          <w:sz w:val="24"/>
-        </w:rPr>
         <w:t>[1]</w:t>
       </w:r>
       <w:r>
-        <w:rPr>
-          <w:sz w:val="24"/>
-        </w:rPr>
         <w:tab/>
-        <w:t>Rodriguez-Echeverria R, Izquierdo J L C, Wimmer M, Cabot J. Towards a Language Server Protocol Infrastructure for Graphical Modeling[C/OL]//Proceedings of the 21th ACM/IEEE International Conference on Model Driven Engineering Languages and Systems. Copenhagen Denmark: ACM, 2018: 370-380[2024-07-15]. https://dl.acm.org/doi/10.1145/3239372.3239383.</w:t>
-      </w:r>
-    </w:p>
-    <w:p>
-      <w:pPr>
-        <w:pStyle w:val="Bibliography"/>
-        <w:rPr>
-          <w:sz w:val="24"/>
-        </w:rPr>
-      </w:pPr>
-      <w:r>
-        <w:rPr>
-          <w:sz w:val="24"/>
-        </w:rPr>
+        <w:t xml:space="preserve">Rodriguez-Echeverria R, Izquierdo J L C, </w:t>
+      </w:r>
+      <w:proofErr w:type="spellStart"/>
+      <w:r>
+        <w:t>Wimmer</w:t>
+      </w:r>
+      <w:proofErr w:type="spellEnd"/>
+      <w:r>
+        <w:t xml:space="preserve"> M, Cabot J. Towards a Language Server Protocol Infrastructure for Graphical Modeling[C/OL]//Proceedings of the 21th ACM/IEEE International Conference on Model Driven Engineering Languages and Systems. Copenhagen Denmark: ACM, 2018: 370-380[2024-07-15]. https://dl.acm.org/doi/10.1145/3239372.3239383.</w:t>
+      </w:r>
+    </w:p>
+    <w:p>
+      <w:pPr>
+        <w:pStyle w:val="ad"/>
+      </w:pPr>
+      <w:r>
         <w:t>[2]</w:t>
       </w:r>
       <w:r>
-        <w:rPr>
-          <w:sz w:val="24"/>
-        </w:rPr>
         <w:tab/>
-        <w:t>Mei X et al. ARVO: Atlas of Reproducible Vulnerabilities for Open Source Software[EB/OL]. arXiv, 2024[2024-11-19]. http://arxiv.org/abs/2408.02153.</w:t>
-      </w:r>
-    </w:p>
-    <w:p>
-      <w:pPr>
-        <w:pStyle w:val="Bibliography"/>
-        <w:rPr>
-          <w:sz w:val="24"/>
-        </w:rPr>
-      </w:pPr>
-      <w:r>
-        <w:rPr>
-          <w:sz w:val="24"/>
-        </w:rPr>
+      </w:r>
+      <w:proofErr w:type="spellStart"/>
+      <w:r>
+        <w:t>Jobstmann</w:t>
+      </w:r>
+      <w:proofErr w:type="spellEnd"/>
+      <w:r>
+        <w:t xml:space="preserve"> B, </w:t>
+      </w:r>
+      <w:proofErr w:type="spellStart"/>
+      <w:r>
+        <w:t>Griesmayer</w:t>
+      </w:r>
+      <w:proofErr w:type="spellEnd"/>
+      <w:r>
+        <w:t xml:space="preserve"> A, Bloem R. Program Repair as a Game[C]//ETESSAMI K, RAJAMANI S K. Computer Aided Verification. Berlin, Heidelberg: Springer, 2005: 226-238.</w:t>
+      </w:r>
+    </w:p>
+    <w:p>
+      <w:pPr>
+        <w:pStyle w:val="ad"/>
+      </w:pPr>
+      <w:r>
         <w:t>[3]</w:t>
       </w:r>
       <w:r>
-        <w:rPr>
-          <w:sz w:val="24"/>
-        </w:rPr>
         <w:tab/>
-        <w:t>Jobstmann B, Griesmayer A, Bloem R. Program Repair as a Game[C]//ETESSAMI K, RAJAMANI S K. Computer Aided Verification. Berlin, Heidelberg: Springer, 2005: 226-238.</w:t>
-      </w:r>
-    </w:p>
-    <w:p>
-      <w:pPr>
-        <w:ind w:firstLine="480"/>
+      </w:r>
+      <w:r>
+        <w:t>王明哲</w:t>
+      </w:r>
+      <w:r>
+        <w:t xml:space="preserve">, </w:t>
+      </w:r>
+      <w:r>
+        <w:t>姜宇</w:t>
+      </w:r>
+      <w:r>
+        <w:t xml:space="preserve">, </w:t>
+      </w:r>
+      <w:r>
+        <w:t>孙家广</w:t>
+      </w:r>
+      <w:r>
+        <w:t xml:space="preserve">. </w:t>
+      </w:r>
+      <w:r>
+        <w:t>模糊测试中的静态插桩技术</w:t>
+      </w:r>
+      <w:r>
+        <w:t xml:space="preserve">[J]. </w:t>
+      </w:r>
+      <w:r>
+        <w:t>计算机研究与发展</w:t>
+      </w:r>
+      <w:r>
+        <w:t>, 2023.</w:t>
+      </w:r>
+    </w:p>
+    <w:p>
+      <w:pPr>
+        <w:pStyle w:val="ad"/>
       </w:pPr>
       <w:r>
         <w:fldChar w:fldCharType="end"/>
@@ -11956,7 +12331,7 @@
         <w:ind w:left="900" w:hanging="420"/>
       </w:pPr>
       <w:rPr>
-        <w:rFonts w:ascii="Times New Roman" w:eastAsia="FangSong" w:hAnsi="Times New Roman" w:cs="Times New Roman" w:hint="default"/>
+        <w:rFonts w:ascii="Times New Roman" w:eastAsia="仿宋" w:hAnsi="Times New Roman" w:cs="Times New Roman" w:hint="default"/>
         <w:b w:val="0"/>
         <w:bCs w:val="0"/>
         <w:sz w:val="24"/>
@@ -12786,7 +13161,7 @@
   <w:style w:type="paragraph" w:default="1" w:styleId="Normal">
     <w:name w:val="Normal"/>
     <w:uiPriority w:val="99"/>
-    <w:rsid w:val="00A46641"/>
+    <w:rsid w:val="00E946CA"/>
     <w:pPr>
       <w:widowControl w:val="0"/>
       <w:jc w:val="both"/>
@@ -12803,11 +13178,12 @@
     <w:link w:val="Heading1Char"/>
     <w:uiPriority w:val="1"/>
     <w:qFormat/>
-    <w:rsid w:val="00925B83"/>
+    <w:rsid w:val="004A4C01"/>
     <w:pPr>
       <w:keepNext/>
       <w:keepLines/>
       <w:pageBreakBefore/>
+      <w:widowControl w:val="0"/>
       <w:numPr>
         <w:numId w:val="5"/>
       </w:numPr>
@@ -12827,15 +13203,17 @@
     <w:link w:val="Heading2Char"/>
     <w:uiPriority w:val="1"/>
     <w:qFormat/>
-    <w:rsid w:val="0002236D"/>
+    <w:rsid w:val="005D5138"/>
     <w:pPr>
       <w:keepNext/>
       <w:keepLines/>
+      <w:widowControl w:val="0"/>
       <w:numPr>
         <w:ilvl w:val="1"/>
         <w:numId w:val="5"/>
       </w:numPr>
       <w:spacing w:beforeLines="50" w:before="50" w:afterLines="50" w:after="50" w:line="360" w:lineRule="auto"/>
+      <w:jc w:val="both"/>
       <w:outlineLvl w:val="1"/>
     </w:pPr>
     <w:rPr>
@@ -12850,15 +13228,17 @@
     <w:link w:val="Heading3Char"/>
     <w:uiPriority w:val="1"/>
     <w:qFormat/>
-    <w:rsid w:val="0002236D"/>
+    <w:rsid w:val="005D5138"/>
     <w:pPr>
       <w:keepNext/>
       <w:keepLines/>
+      <w:widowControl w:val="0"/>
       <w:numPr>
         <w:ilvl w:val="2"/>
         <w:numId w:val="5"/>
       </w:numPr>
       <w:spacing w:beforeLines="50" w:before="50" w:afterLines="50" w:after="50" w:line="360" w:lineRule="auto"/>
+      <w:jc w:val="both"/>
       <w:outlineLvl w:val="2"/>
     </w:pPr>
     <w:rPr>
@@ -13036,7 +13416,7 @@
     <w:name w:val="Heading 1 Char"/>
     <w:link w:val="Heading1"/>
     <w:uiPriority w:val="1"/>
-    <w:rsid w:val="00C34C7A"/>
+    <w:rsid w:val="004A4C01"/>
     <w:rPr>
       <w:rFonts w:eastAsia="黑体" w:cstheme="majorBidi"/>
       <w:kern w:val="44"/>
@@ -13062,7 +13442,7 @@
     <w:name w:val="Heading 2 Char"/>
     <w:link w:val="Heading2"/>
     <w:uiPriority w:val="1"/>
-    <w:rsid w:val="00C34C7A"/>
+    <w:rsid w:val="005D5138"/>
     <w:rPr>
       <w:rFonts w:eastAsia="黑体" w:cstheme="majorBidi"/>
       <w:kern w:val="2"/>
@@ -13110,7 +13490,7 @@
     <w:name w:val="Heading 3 Char"/>
     <w:link w:val="Heading3"/>
     <w:uiPriority w:val="1"/>
-    <w:rsid w:val="00C34C7A"/>
+    <w:rsid w:val="005D5138"/>
     <w:rPr>
       <w:rFonts w:eastAsia="黑体" w:cstheme="majorBidi"/>
       <w:kern w:val="2"/>
@@ -13123,9 +13503,10 @@
     <w:link w:val="HeadingwoNoChar"/>
     <w:uiPriority w:val="1"/>
     <w:qFormat/>
-    <w:rsid w:val="00925B83"/>
+    <w:rsid w:val="004A4C01"/>
     <w:pPr>
       <w:pageBreakBefore/>
+      <w:widowControl w:val="0"/>
       <w:spacing w:beforeLines="50" w:before="50" w:afterLines="50" w:after="50" w:line="360" w:lineRule="auto"/>
       <w:jc w:val="center"/>
       <w:outlineLvl w:val="0"/>
@@ -13151,7 +13532,7 @@
     <w:basedOn w:val="Heading1Char"/>
     <w:link w:val="HeadingwoNo"/>
     <w:uiPriority w:val="1"/>
-    <w:rsid w:val="00C34C7A"/>
+    <w:rsid w:val="004A4C01"/>
     <w:rPr>
       <w:rFonts w:eastAsia="黑体" w:cstheme="majorBidi"/>
       <w:kern w:val="44"/>
@@ -13769,6 +14150,7 @@
   </w:style>
   <w:style w:type="paragraph" w:customStyle="1" w:styleId="aa">
     <w:name w:val="表注"/>
+    <w:next w:val="BodyText"/>
     <w:uiPriority w:val="3"/>
     <w:qFormat/>
     <w:rsid w:val="00C136B2"/>
@@ -13813,6 +14195,21 @@
     <w:rPr>
       <w:sz w:val="28"/>
       <w:szCs w:val="20"/>
+    </w:rPr>
+  </w:style>
+  <w:style w:type="paragraph" w:customStyle="1" w:styleId="ad">
+    <w:name w:val="参考文献"/>
+    <w:basedOn w:val="Bibliography"/>
+    <w:uiPriority w:val="9"/>
+    <w:qFormat/>
+    <w:rsid w:val="00FC35D1"/>
+    <w:pPr>
+      <w:spacing w:line="360" w:lineRule="auto"/>
+      <w:ind w:left="389" w:hanging="389"/>
+      <w:jc w:val="left"/>
+    </w:pPr>
+    <w:rPr>
+      <w:sz w:val="24"/>
     </w:rPr>
   </w:style>
 </w:styles>

</xml_diff>